<commit_message>
Adding Conclutions to Jupyter
</commit_message>
<xml_diff>
--- a/CA Cover Sheet for submissions.docx
+++ b/CA Cover Sheet for submissions.docx
@@ -1,6 +1,6 @@
 
 <file path=word/document.xml><?xml version="1.0" encoding="utf-8"?>
-<w:document xmlns:wpc="http://schemas.microsoft.com/office/word/2010/wordprocessingCanvas" xmlns:cx="http://schemas.microsoft.com/office/drawing/2014/chartex" xmlns:cx1="http://schemas.microsoft.com/office/drawing/2015/9/8/chartex" xmlns:cx2="http://schemas.microsoft.com/office/drawing/2015/10/21/chartex" xmlns:cx3="http://schemas.microsoft.com/office/drawing/2016/5/9/chartex" xmlns:cx4="http://schemas.microsoft.com/office/drawing/2016/5/10/chartex" xmlns:cx5="http://schemas.microsoft.com/office/drawing/2016/5/11/chartex" xmlns:cx6="http://schemas.microsoft.com/office/drawing/2016/5/12/chartex" xmlns:cx7="http://schemas.microsoft.com/office/drawing/2016/5/13/chartex" xmlns:cx8="http://schemas.microsoft.com/office/drawing/2016/5/14/chartex" xmlns:mc="http://schemas.openxmlformats.org/markup-compatibility/2006" xmlns:aink="http://schemas.microsoft.com/office/drawing/2016/ink" xmlns:am3d="http://schemas.microsoft.com/office/drawing/2017/model3d" xmlns:o="urn:schemas-microsoft-com:office:office" xmlns:r="http://schemas.openxmlformats.org/officeDocument/2006/relationships" xmlns:m="http://schemas.openxmlformats.org/officeDocument/2006/math" xmlns:v="urn:schemas-microsoft-com:vml" xmlns:wp14="http://schemas.microsoft.com/office/word/2010/wordprocessingDrawing" xmlns:wp="http://schemas.openxmlformats.org/drawingml/2006/wordprocessingDrawing" xmlns:w10="urn:schemas-microsoft-com:office:word" xmlns:w="http://schemas.openxmlformats.org/wordprocessingml/2006/main" xmlns:w14="http://schemas.microsoft.com/office/word/2010/wordml" xmlns:w15="http://schemas.microsoft.com/office/word/2012/wordml" xmlns:w16cex="http://schemas.microsoft.com/office/word/2018/wordml/cex" xmlns:w16cid="http://schemas.microsoft.com/office/word/2016/wordml/cid" xmlns:w16="http://schemas.microsoft.com/office/word/2018/wordml" xmlns:w16sdtdh="http://schemas.microsoft.com/office/word/2020/wordml/sdtdatahash" xmlns:w16se="http://schemas.microsoft.com/office/word/2015/wordml/symex" xmlns:wpg="http://schemas.microsoft.com/office/word/2010/wordprocessingGroup" xmlns:wpi="http://schemas.microsoft.com/office/word/2010/wordprocessingInk" xmlns:wne="http://schemas.microsoft.com/office/word/2006/wordml" xmlns:wps="http://schemas.microsoft.com/office/word/2010/wordprocessingShape" mc:Ignorable="w14 w15 w16se w16cid w16 w16cex w16sdtdh wp14">
+<w:document xmlns:wpc="http://schemas.microsoft.com/office/word/2010/wordprocessingCanvas" xmlns:cx="http://schemas.microsoft.com/office/drawing/2014/chartex" xmlns:cx1="http://schemas.microsoft.com/office/drawing/2015/9/8/chartex" xmlns:cx2="http://schemas.microsoft.com/office/drawing/2015/10/21/chartex" xmlns:cx3="http://schemas.microsoft.com/office/drawing/2016/5/9/chartex" xmlns:cx4="http://schemas.microsoft.com/office/drawing/2016/5/10/chartex" xmlns:cx5="http://schemas.microsoft.com/office/drawing/2016/5/11/chartex" xmlns:cx6="http://schemas.microsoft.com/office/drawing/2016/5/12/chartex" xmlns:cx7="http://schemas.microsoft.com/office/drawing/2016/5/13/chartex" xmlns:cx8="http://schemas.microsoft.com/office/drawing/2016/5/14/chartex" xmlns:mc="http://schemas.openxmlformats.org/markup-compatibility/2006" xmlns:aink="http://schemas.microsoft.com/office/drawing/2016/ink" xmlns:am3d="http://schemas.microsoft.com/office/drawing/2017/model3d" xmlns:o="urn:schemas-microsoft-com:office:office" xmlns:oel="http://schemas.microsoft.com/office/2019/extlst" xmlns:r="http://schemas.openxmlformats.org/officeDocument/2006/relationships" xmlns:m="http://schemas.openxmlformats.org/officeDocument/2006/math" xmlns:v="urn:schemas-microsoft-com:vml" xmlns:wp14="http://schemas.microsoft.com/office/word/2010/wordprocessingDrawing" xmlns:wp="http://schemas.openxmlformats.org/drawingml/2006/wordprocessingDrawing" xmlns:w10="urn:schemas-microsoft-com:office:word" xmlns:w="http://schemas.openxmlformats.org/wordprocessingml/2006/main" xmlns:w14="http://schemas.microsoft.com/office/word/2010/wordml" xmlns:w15="http://schemas.microsoft.com/office/word/2012/wordml" xmlns:w16cex="http://schemas.microsoft.com/office/word/2018/wordml/cex" xmlns:w16cid="http://schemas.microsoft.com/office/word/2016/wordml/cid" xmlns:w16="http://schemas.microsoft.com/office/word/2018/wordml" xmlns:w16sdtdh="http://schemas.microsoft.com/office/word/2020/wordml/sdtdatahash" xmlns:w16se="http://schemas.microsoft.com/office/word/2015/wordml/symex" xmlns:wpg="http://schemas.microsoft.com/office/word/2010/wordprocessingGroup" xmlns:wpi="http://schemas.microsoft.com/office/word/2010/wordprocessingInk" xmlns:wne="http://schemas.microsoft.com/office/word/2006/wordml" xmlns:wps="http://schemas.microsoft.com/office/word/2010/wordprocessingShape" mc:Ignorable="w14 w15 w16se w16cid w16 w16cex w16sdtdh wp14">
   <w:body>
     <w:p>
       <w:pPr>
@@ -102,7 +102,7 @@
     <w:p/>
     <w:tbl>
       <w:tblPr>
-        <w:tblStyle w:val="TableGrid"/>
+        <w:tblStyle w:val="Tablaconcuadrcula"/>
         <w:tblW w:w="0" w:type="auto"/>
         <w:tblLook w:val="04A0" w:firstRow="1" w:lastRow="0" w:firstColumn="1" w:lastColumn="0" w:noHBand="0" w:noVBand="1"/>
       </w:tblPr>
@@ -224,13 +224,8 @@
             <w:tcW w:w="6753" w:type="dxa"/>
           </w:tcPr>
           <w:p>
-            <w:proofErr w:type="spellStart"/>
-            <w:r>
-              <w:t>Dr.</w:t>
-            </w:r>
-            <w:proofErr w:type="spellEnd"/>
-            <w:r>
-              <w:t xml:space="preserve"> Muhamad Iqbal</w:t>
+            <w:r>
+              <w:t>Dr. Muhamad Iqbal</w:t>
             </w:r>
           </w:p>
         </w:tc>
@@ -274,7 +269,6 @@
                 <w:lang w:val="es-BO"/>
               </w:rPr>
             </w:pPr>
-            <w:proofErr w:type="spellStart"/>
             <w:r>
               <w:rPr>
                 <w:lang w:val="es-BO"/>
@@ -285,36 +279,21 @@
               <w:rPr>
                 <w:lang w:val="es-BO"/>
               </w:rPr>
-              <w:t>jail</w:t>
-            </w:r>
-            <w:proofErr w:type="spellEnd"/>
-            <w:r>
+              <w:t>jail Fausto Blanco Vargas</w:t>
+            </w:r>
+          </w:p>
+          <w:p>
+            <w:pPr>
               <w:rPr>
                 <w:lang w:val="es-BO"/>
               </w:rPr>
-              <w:t xml:space="preserve"> Fausto Blanco Vargas</w:t>
-            </w:r>
-          </w:p>
-          <w:p>
-            <w:pPr>
+            </w:pPr>
+            <w:r>
               <w:rPr>
                 <w:lang w:val="es-BO"/>
               </w:rPr>
-            </w:pPr>
-            <w:r>
-              <w:rPr>
-                <w:lang w:val="es-BO"/>
-              </w:rPr>
-              <w:t xml:space="preserve">Emily Cristina Herbas </w:t>
-            </w:r>
-            <w:proofErr w:type="spellStart"/>
-            <w:r>
-              <w:rPr>
-                <w:lang w:val="es-BO"/>
-              </w:rPr>
-              <w:t>Luizaga</w:t>
-            </w:r>
-            <w:proofErr w:type="spellEnd"/>
+              <w:t>Emily Cristina Herbas Luizaga</w:t>
+            </w:r>
           </w:p>
         </w:tc>
       </w:tr>
@@ -458,7 +437,10 @@
           </w:tcPr>
           <w:p>
             <w:r>
-              <w:t>03</w:t>
+              <w:t>0</w:t>
+            </w:r>
+            <w:r>
+              <w:t>4</w:t>
             </w:r>
             <w:r>
               <w:t>/</w:t>
@@ -560,7 +542,7 @@
     </w:p>
     <w:tbl>
       <w:tblPr>
-        <w:tblStyle w:val="TableGrid"/>
+        <w:tblStyle w:val="Tablaconcuadrcula"/>
         <w:tblW w:w="0" w:type="auto"/>
         <w:tblLook w:val="04A0" w:firstRow="1" w:lastRow="0" w:firstColumn="1" w:lastColumn="0" w:noHBand="0" w:noVBand="1"/>
       </w:tblPr>
@@ -733,23 +715,15 @@
       </w:pPr>
       <w:r>
         <w:rPr>
+          <w:lang w:val="en-US"/>
+        </w:rPr>
+        <w:t xml:space="preserve">                                   </w:t>
+      </w:r>
+      <w:r>
+        <w:rPr>
           <w:lang w:val="es-BO"/>
         </w:rPr>
-        <w:t xml:space="preserve">                                   </w:t>
-      </w:r>
-      <w:proofErr w:type="spellStart"/>
-      <w:r>
-        <w:rPr>
-          <w:lang w:val="es-BO"/>
-        </w:rPr>
-        <w:t>Mijail</w:t>
-      </w:r>
-      <w:proofErr w:type="spellEnd"/>
-      <w:r>
-        <w:rPr>
-          <w:lang w:val="es-BO"/>
-        </w:rPr>
-        <w:t xml:space="preserve"> </w:t>
+        <w:t xml:space="preserve">Mijail </w:t>
       </w:r>
       <w:r>
         <w:rPr>
@@ -1210,13 +1184,13 @@
     <w:qFormat/>
     <w:rsid w:val="008B45EA"/>
   </w:style>
-  <w:style w:type="character" w:default="1" w:styleId="DefaultParagraphFont">
+  <w:style w:type="character" w:default="1" w:styleId="Fuentedeprrafopredeter">
     <w:name w:val="Default Paragraph Font"/>
     <w:uiPriority w:val="1"/>
     <w:semiHidden/>
     <w:unhideWhenUsed/>
   </w:style>
-  <w:style w:type="table" w:default="1" w:styleId="TableNormal">
+  <w:style w:type="table" w:default="1" w:styleId="Tablanormal">
     <w:name w:val="Normal Table"/>
     <w:uiPriority w:val="99"/>
     <w:semiHidden/>
@@ -1231,15 +1205,15 @@
       </w:tblCellMar>
     </w:tblPr>
   </w:style>
-  <w:style w:type="numbering" w:default="1" w:styleId="NoList">
+  <w:style w:type="numbering" w:default="1" w:styleId="Sinlista">
     <w:name w:val="No List"/>
     <w:uiPriority w:val="99"/>
     <w:semiHidden/>
     <w:unhideWhenUsed/>
   </w:style>
-  <w:style w:type="table" w:styleId="TableGrid">
+  <w:style w:type="table" w:styleId="Tablaconcuadrcula">
     <w:name w:val="Table Grid"/>
-    <w:basedOn w:val="TableNormal"/>
+    <w:basedOn w:val="Tablanormal"/>
     <w:uiPriority w:val="59"/>
     <w:rsid w:val="008B45EA"/>
     <w:pPr>

</xml_diff>